<commit_message>
Update to newer versions.
</commit_message>
<xml_diff>
--- a/FirstOnGithub/downloadables/notebook.docx
+++ b/FirstOnGithub/downloadables/notebook.docx
@@ -803,7 +803,49 @@
           <w:rFonts w:ascii="Oxygen" w:cs="Oxygen" w:eastAsia="Oxygen" w:hAnsi="Oxygen"/>
           <w:rtl w:val="0"/>
         </w:rPr>
-        <w:t xml:space="preserve">5 March, 16:04: Replace discussion on backboard with results section. Later I decide on not doing either discussion or results, and just putting a link to the virtual notebook downloadable.</w:t>
+        <w:t xml:space="preserve">5 March, 16:04: Replace discussion on backboard with results section. Later I decide on not doing either discussion or results, and just putting a link to the virtual notebook downloadable. Ended 17:05</w:t>
+      </w:r>
+    </w:p>
+    <w:p>
+      <w:pPr>
+        <w:rPr>
+          <w:rFonts w:ascii="Oxygen" w:cs="Oxygen" w:eastAsia="Oxygen" w:hAnsi="Oxygen"/>
+        </w:rPr>
+      </w:pPr>
+      <w:r>
+        <w:rPr>
+          <w:rFonts w:ascii="Oxygen" w:cs="Oxygen" w:eastAsia="Oxygen" w:hAnsi="Oxygen"/>
+          <w:rtl w:val="0"/>
+        </w:rPr>
+        <w:t xml:space="preserve">5 March, 17:05: Start handing in </w:t>
+      </w:r>
+      <w:r>
+        <w:rPr>
+          <w:rFonts w:ascii="Oxygen" w:cs="Oxygen" w:eastAsia="Oxygen" w:hAnsi="Oxygen"/>
+          <w:rtl w:val="0"/>
+        </w:rPr>
+        <w:t xml:space="preserve">assignment</w:t>
+      </w:r>
+      <w:r>
+        <w:rPr>
+          <w:rFonts w:ascii="Oxygen" w:cs="Oxygen" w:eastAsia="Oxygen" w:hAnsi="Oxygen"/>
+          <w:rtl w:val="0"/>
+        </w:rPr>
+        <w:t xml:space="preserve"> , again, with </w:t>
+      </w:r>
+      <w:r>
+        <w:rPr>
+          <w:rFonts w:ascii="Oxygen" w:cs="Oxygen" w:eastAsia="Oxygen" w:hAnsi="Oxygen"/>
+          <w:rtl w:val="0"/>
+        </w:rPr>
+        <w:t xml:space="preserve">link</w:t>
+      </w:r>
+      <w:r>
+        <w:rPr>
+          <w:rFonts w:ascii="Oxygen" w:cs="Oxygen" w:eastAsia="Oxygen" w:hAnsi="Oxygen"/>
+          <w:rtl w:val="0"/>
+        </w:rPr>
+        <w:t xml:space="preserve"> to the downloadables. This way it’s more manageable to change stuff. Ended probably 17:10 - I had to re-add the updated downloadables which is in the future so I don’t know.</w:t>
       </w:r>
     </w:p>
     <w:p>
@@ -1897,12 +1939,12 @@
           <wp:inline distB="114300" distT="114300" distL="114300" distR="114300">
             <wp:extent cx="2105025" cy="707719"/>
             <wp:effectExtent b="0" l="0" r="0" t="0"/>
-            <wp:docPr id="2" name="image2.png"/>
+            <wp:docPr id="2" name="image1.png"/>
             <a:graphic>
               <a:graphicData uri="http://schemas.openxmlformats.org/drawingml/2006/picture">
                 <pic:pic>
                   <pic:nvPicPr>
-                    <pic:cNvPr id="0" name="image2.png"/>
+                    <pic:cNvPr id="0" name="image1.png"/>
                     <pic:cNvPicPr preferRelativeResize="0"/>
                   </pic:nvPicPr>
                   <pic:blipFill>
@@ -2016,12 +2058,12 @@
           <wp:inline distB="114300" distT="114300" distL="114300" distR="114300">
             <wp:extent cx="5976938" cy="3256537"/>
             <wp:effectExtent b="0" l="0" r="0" t="0"/>
-            <wp:docPr id="3" name="image1.png"/>
+            <wp:docPr id="3" name="image2.png"/>
             <a:graphic>
               <a:graphicData uri="http://schemas.openxmlformats.org/drawingml/2006/picture">
                 <pic:pic>
                   <pic:nvPicPr>
-                    <pic:cNvPr id="0" name="image1.png"/>
+                    <pic:cNvPr id="0" name="image2.png"/>
                     <pic:cNvPicPr preferRelativeResize="0"/>
                   </pic:nvPicPr>
                   <pic:blipFill>

</xml_diff>